<commit_message>
Added TOC which needs to be updated manually...
</commit_message>
<xml_diff>
--- a/template.docx
+++ b/template.docx
@@ -251,7 +251,9 @@
         </w:rPr>
       </w:pPr>
       <w:r>
-        <w:rPr/>
+        <w:rPr>
+          <w:rFonts w:cs="Arial" w:ascii="Arial" w:hAnsi="Arial"/>
+        </w:rPr>
       </w:r>
     </w:p>
     <w:p>
@@ -262,7 +264,9 @@
         </w:rPr>
       </w:pPr>
       <w:r>
-        <w:rPr/>
+        <w:rPr>
+          <w:rFonts w:cs="Arial" w:ascii="Arial" w:hAnsi="Arial"/>
+        </w:rPr>
       </w:r>
     </w:p>
     <w:p>
@@ -273,7 +277,9 @@
         </w:rPr>
       </w:pPr>
       <w:r>
-        <w:rPr/>
+        <w:rPr>
+          <w:rFonts w:cs="Arial" w:ascii="Arial" w:hAnsi="Arial"/>
+        </w:rPr>
       </w:r>
     </w:p>
     <w:p>
@@ -284,7 +290,9 @@
         </w:rPr>
       </w:pPr>
       <w:r>
-        <w:rPr/>
+        <w:rPr>
+          <w:rFonts w:cs="Arial" w:ascii="Arial" w:hAnsi="Arial"/>
+        </w:rPr>
       </w:r>
     </w:p>
     <w:p>
@@ -295,7 +303,9 @@
         </w:rPr>
       </w:pPr>
       <w:r>
-        <w:rPr/>
+        <w:rPr>
+          <w:rFonts w:cs="Arial" w:ascii="Arial" w:hAnsi="Arial"/>
+        </w:rPr>
       </w:r>
     </w:p>
     <w:p>
@@ -306,7 +316,9 @@
         </w:rPr>
       </w:pPr>
       <w:r>
-        <w:rPr/>
+        <w:rPr>
+          <w:rFonts w:cs="Arial" w:ascii="Arial" w:hAnsi="Arial"/>
+        </w:rPr>
       </w:r>
     </w:p>
     <w:p>
@@ -389,14 +401,188 @@
         <w:pStyle w:val="Heading1"/>
         <w:rPr/>
       </w:pPr>
+      <w:bookmarkStart w:id="2" w:name="__RefHeading___Toc358_3740082136"/>
+      <w:bookmarkEnd w:id="2"/>
       <w:r>
         <w:rPr/>
         <w:t>Index</w:t>
       </w:r>
     </w:p>
+    <w:sdt>
+      <w:sdtPr>
+        <w:docPartObj>
+          <w:docPartGallery w:val="Table of Contents"/>
+          <w:docPartUnique w:val="true"/>
+        </w:docPartObj>
+      </w:sdtPr>
+      <w:sdtContent>
+        <w:p>
+          <w:pPr>
+            <w:pStyle w:val="Contents1"/>
+            <w:tabs>
+              <w:tab w:val="clear" w:pos="9638"/>
+              <w:tab w:val="right" w:pos="8306" w:leader="dot"/>
+            </w:tabs>
+            <w:rPr/>
+          </w:pPr>
+          <w:r>
+            <w:fldChar w:fldCharType="begin"/>
+          </w:r>
+          <w:r>
+            <w:rPr>
+              <w:rStyle w:val="IndexLink"/>
+            </w:rPr>
+            <w:instrText> TOC \f \o "1-3" \h</w:instrText>
+          </w:r>
+          <w:r>
+            <w:rPr>
+              <w:rStyle w:val="IndexLink"/>
+            </w:rPr>
+            <w:fldChar w:fldCharType="separate"/>
+          </w:r>
+          <w:hyperlink w:anchor="__RefHeading___Toc358_3740082136">
+            <w:r>
+              <w:rPr>
+                <w:rStyle w:val="IndexLink"/>
+              </w:rPr>
+              <w:t>Index</w:t>
+              <w:tab/>
+              <w:t>2</w:t>
+            </w:r>
+          </w:hyperlink>
+        </w:p>
+        <w:p>
+          <w:pPr>
+            <w:pStyle w:val="Contents1"/>
+            <w:tabs>
+              <w:tab w:val="clear" w:pos="9638"/>
+              <w:tab w:val="right" w:pos="8306" w:leader="dot"/>
+            </w:tabs>
+            <w:rPr/>
+          </w:pPr>
+          <w:hyperlink w:anchor="__RefHeading___Toc360_3740082136">
+            <w:r>
+              <w:rPr>
+                <w:rStyle w:val="IndexLink"/>
+              </w:rPr>
+              <w:t>Introduction</w:t>
+              <w:tab/>
+              <w:t>3</w:t>
+            </w:r>
+          </w:hyperlink>
+        </w:p>
+        <w:p>
+          <w:pPr>
+            <w:pStyle w:val="Contents1"/>
+            <w:tabs>
+              <w:tab w:val="clear" w:pos="9638"/>
+              <w:tab w:val="right" w:pos="8306" w:leader="dot"/>
+            </w:tabs>
+            <w:rPr/>
+          </w:pPr>
+          <w:hyperlink w:anchor="__RefHeading___Toc362_3740082136">
+            <w:r>
+              <w:rPr>
+                <w:rStyle w:val="IndexLink"/>
+              </w:rPr>
+              <w:t>Scope</w:t>
+              <w:tab/>
+              <w:t>3</w:t>
+            </w:r>
+          </w:hyperlink>
+        </w:p>
+        <w:p>
+          <w:pPr>
+            <w:pStyle w:val="Contents1"/>
+            <w:tabs>
+              <w:tab w:val="clear" w:pos="9638"/>
+              <w:tab w:val="right" w:pos="8306" w:leader="dot"/>
+            </w:tabs>
+            <w:rPr/>
+          </w:pPr>
+          <w:hyperlink w:anchor="__RefHeading___Toc364_3740082136">
+            <w:r>
+              <w:rPr>
+                <w:rStyle w:val="IndexLink"/>
+              </w:rPr>
+              <w:t>Status</w:t>
+              <w:tab/>
+              <w:t>3</w:t>
+            </w:r>
+          </w:hyperlink>
+        </w:p>
+        <w:p>
+          <w:pPr>
+            <w:pStyle w:val="Contents1"/>
+            <w:tabs>
+              <w:tab w:val="clear" w:pos="9638"/>
+              <w:tab w:val="right" w:pos="8306" w:leader="dot"/>
+            </w:tabs>
+            <w:rPr/>
+          </w:pPr>
+          <w:hyperlink w:anchor="__RefHeading___Toc366_3740082136">
+            <w:r>
+              <w:rPr>
+                <w:rStyle w:val="IndexLink"/>
+              </w:rPr>
+              <w:t>CRMntp property hierarchy, aligned with portions from the CIDOC CRM property hierarchies</w:t>
+              <w:tab/>
+              <w:t>4</w:t>
+            </w:r>
+          </w:hyperlink>
+        </w:p>
+        <w:p>
+          <w:pPr>
+            <w:pStyle w:val="Contents1"/>
+            <w:tabs>
+              <w:tab w:val="clear" w:pos="9638"/>
+              <w:tab w:val="right" w:pos="8306" w:leader="dot"/>
+            </w:tabs>
+            <w:rPr/>
+          </w:pPr>
+          <w:hyperlink w:anchor="__RefHeading___Toc368_3740082136">
+            <w:r>
+              <w:rPr>
+                <w:rStyle w:val="IndexLink"/>
+              </w:rPr>
+              <w:t>CRMntp Property Declarations</w:t>
+              <w:tab/>
+              <w:t>6</w:t>
+            </w:r>
+          </w:hyperlink>
+        </w:p>
+        <w:p>
+          <w:pPr>
+            <w:pStyle w:val="Contents1"/>
+            <w:tabs>
+              <w:tab w:val="clear" w:pos="9638"/>
+              <w:tab w:val="right" w:pos="8306" w:leader="dot"/>
+            </w:tabs>
+            <w:rPr/>
+          </w:pPr>
+          <w:hyperlink w:anchor="__RefHeading___Toc370_3740082136">
+            <w:r>
+              <w:rPr>
+                <w:rStyle w:val="IndexLink"/>
+              </w:rPr>
+              <w:t>Amendments</w:t>
+              <w:tab/>
+              <w:t>7</w:t>
+            </w:r>
+          </w:hyperlink>
+          <w:r>
+            <w:rPr>
+              <w:rStyle w:val="IndexLink"/>
+            </w:rPr>
+            <w:fldChar w:fldCharType="end"/>
+          </w:r>
+        </w:p>
+      </w:sdtContent>
+    </w:sdt>
     <w:p>
       <w:pPr>
         <w:pStyle w:val="TextBody"/>
+        <w:spacing w:before="0" w:after="120"/>
         <w:rPr/>
       </w:pPr>
       <w:r>
@@ -435,12 +621,14 @@
           <w:sz w:val="20"/>
         </w:rPr>
       </w:pPr>
-      <w:bookmarkStart w:id="2" w:name="_Toc419465428"/>
+      <w:bookmarkStart w:id="3" w:name="__RefHeading___Toc360_3740082136"/>
+      <w:bookmarkStart w:id="4" w:name="_Toc419465428"/>
+      <w:bookmarkEnd w:id="3"/>
       <w:r>
         <w:rPr/>
         <w:t>Introduction</w:t>
       </w:r>
-      <w:bookmarkEnd w:id="2"/>
+      <w:bookmarkEnd w:id="4"/>
     </w:p>
     <w:p>
       <w:pPr>
@@ -488,6 +676,8 @@
           <w:lang w:val="en-GB"/>
         </w:rPr>
       </w:pPr>
+      <w:bookmarkStart w:id="5" w:name="__RefHeading___Toc362_3740082136"/>
+      <w:bookmarkEnd w:id="5"/>
       <w:r>
         <w:rPr/>
         <w:t>Scope</w:t>
@@ -521,13 +711,7 @@
         <w:rPr>
           <w:lang w:eastAsia="it-IT"/>
         </w:rPr>
-        <w:t xml:space="preserve"> use in conservation documentation. While the initiative for its development started within a conservation documentation context, the principles considered apply to other contexts. The extension provides properties which allow making statements </w:t>
-      </w:r>
-      <w:r>
-        <w:rPr>
-          <w:lang w:eastAsia="it-IT"/>
-        </w:rPr>
-        <w:t>in the following cases:</w:t>
+        <w:t xml:space="preserve"> use in conservation documentation. While the initiative for its development started within a conservation documentation context, the principles considered apply to other contexts. The extension provides properties which allow making statements in the following cases:</w:t>
       </w:r>
     </w:p>
     <w:p>
@@ -558,13 +742,7 @@
         <w:rPr>
           <w:lang w:eastAsia="it-IT"/>
         </w:rPr>
-        <w:t xml:space="preserve">hen recording instances is not possible but recording </w:t>
-      </w:r>
-      <w:r>
-        <w:rPr>
-          <w:lang w:eastAsia="it-IT"/>
-        </w:rPr>
-        <w:t xml:space="preserve">the types of those instances is. </w:t>
+        <w:t xml:space="preserve">hen recording instances is not possible but recording the types of those instances is. </w:t>
       </w:r>
       <w:r>
         <w:rPr>
@@ -612,39 +790,21 @@
         <w:rPr>
           <w:lang w:eastAsia="it-IT"/>
         </w:rPr>
-        <w:t xml:space="preserve">hen recording non-existence. This could be the case when </w:t>
-      </w:r>
-      <w:r>
+        <w:t>hen recording non-existence. This could be the case when a comprehensive observation of a situation confirms that there is no instance of a specific type. For example, when recording historic books, one may be able to confirm that there are no page markers on it after examining all leaves.</w:t>
+      </w:r>
+    </w:p>
+    <w:p>
+      <w:pPr>
+        <w:pStyle w:val="TextBody"/>
         <w:rPr>
           <w:lang w:eastAsia="it-IT"/>
         </w:rPr>
-        <w:t>a comprehensive observation of a situation confirms that there is no instance of a specific type. For example, when recording historic books, one may be able to confirm that there are no page markers on it after examining all leaves.</w:t>
-      </w:r>
-    </w:p>
-    <w:p>
-      <w:pPr>
-        <w:pStyle w:val="TextBody"/>
+      </w:pPr>
+      <w:r>
         <w:rPr>
           <w:lang w:eastAsia="it-IT"/>
         </w:rPr>
-      </w:pPr>
-      <w:r>
-        <w:rPr>
-          <w:lang w:eastAsia="it-IT"/>
-        </w:rPr>
-        <w:t>T</w:t>
-      </w:r>
-      <w:r>
-        <w:rPr>
-          <w:lang w:eastAsia="it-IT"/>
-        </w:rPr>
-        <w:t xml:space="preserve">he use of these properties allows identification of contradictory information within a knowledge base on the existence </w:t>
-      </w:r>
-      <w:r>
-        <w:rPr>
-          <w:lang w:eastAsia="it-IT"/>
-        </w:rPr>
-        <w:t>and non-existence of instances.</w:t>
+        <w:t>The use of these properties allows identification of contradictory information within a knowledge base on the existence and non-existence of instances.</w:t>
       </w:r>
     </w:p>
     <w:p>
@@ -655,6 +815,8 @@
           <w:lang w:val="en-GB"/>
         </w:rPr>
       </w:pPr>
+      <w:bookmarkStart w:id="6" w:name="__RefHeading___Toc364_3740082136"/>
+      <w:bookmarkEnd w:id="6"/>
       <w:r>
         <w:rPr/>
         <w:t>Status</w:t>
@@ -681,18 +843,7 @@
           <w:szCs w:val="24"/>
           <w:lang w:val="en-GB" w:eastAsia="it-IT" w:bidi="ar-SA"/>
         </w:rPr>
-        <w:t xml:space="preserve">The CIDOC-CRM SIG has approved the development of the extension. This is the current version of the development as proposed by the maintainers to be </w:t>
-      </w:r>
-      <w:r>
-        <w:rPr>
-          <w:rFonts w:eastAsia="Times New Roman" w:cs="Times New Roman"/>
-          <w:color w:val="auto"/>
-          <w:kern w:val="0"/>
-          <w:sz w:val="20"/>
-          <w:szCs w:val="24"/>
-          <w:lang w:val="en-GB" w:eastAsia="it-IT" w:bidi="ar-SA"/>
-        </w:rPr>
-        <w:t>considered by the SIG.</w:t>
+        <w:t>The CIDOC-CRM SIG has approved the development of the extension. This is the current version of the development as proposed by the maintainers to be considered by the SIG.</w:t>
       </w:r>
     </w:p>
     <w:p>
@@ -704,7 +855,7 @@
       </w:pPr>
       <w:r>
         <w:rPr>
-          <w:color w:val="7F7F7F" w:themeColor="text1" w:themeTint="80"/>
+          <w:lang w:eastAsia="it-IT"/>
         </w:rPr>
       </w:r>
       <w:r>
@@ -716,6 +867,8 @@
         <w:pStyle w:val="Heading1"/>
         <w:rPr/>
       </w:pPr>
+      <w:bookmarkStart w:id="7" w:name="__RefHeading___Toc366_3740082136"/>
+      <w:bookmarkEnd w:id="7"/>
       <w:r>
         <w:rPr>
           <w:lang w:val="en-GB" w:eastAsia="el-GR" w:bidi="ar-SA"/>
@@ -1273,18 +1426,20 @@
         <w:pStyle w:val="Heading1"/>
         <w:rPr/>
       </w:pPr>
+      <w:bookmarkStart w:id="8" w:name="__RefHeading___Toc368_3740082136"/>
+      <w:bookmarkEnd w:id="8"/>
       <w:r>
         <w:rPr>
           <w:lang w:val="en-GB" w:eastAsia="el-GR" w:bidi="ar-SA"/>
         </w:rPr>
         <w:t>CRMntp</w:t>
       </w:r>
-      <w:bookmarkStart w:id="3" w:name="_Toc419465543"/>
+      <w:bookmarkStart w:id="9" w:name="_Toc419465543"/>
       <w:r>
         <w:rPr/>
         <w:t xml:space="preserve"> Property Declarations</w:t>
       </w:r>
-      <w:bookmarkEnd w:id="3"/>
+      <w:bookmarkEnd w:id="9"/>
     </w:p>
     <w:p>
       <w:pPr>
@@ -1303,6 +1458,8 @@
         <w:pStyle w:val="Heading1"/>
         <w:rPr/>
       </w:pPr>
+      <w:bookmarkStart w:id="10" w:name="__RefHeading___Toc370_3740082136"/>
+      <w:bookmarkEnd w:id="10"/>
       <w:r>
         <w:rPr/>
         <w:t>Amendments</w:t>
@@ -2259,7 +2416,7 @@
     <w:pPr>
       <w:widowControl/>
       <w:suppressAutoHyphens w:val="true"/>
-      <w:overflowPunct w:val="true"/>
+      <w:overflowPunct w:val="false"/>
       <w:bidi w:val="0"/>
       <w:spacing w:before="0" w:after="0"/>
       <w:jc w:val="left"/>
@@ -3007,6 +3164,20 @@
     <w:qFormat/>
     <w:pPr/>
     <w:rPr/>
+  </w:style>
+  <w:style w:type="paragraph" w:styleId="ContentsHeading">
+    <w:name w:val="TOA Heading"/>
+    <w:basedOn w:val="IndexHeading"/>
+    <w:pPr>
+      <w:suppressLineNumbers/>
+      <w:ind w:left="0" w:hanging="0"/>
+    </w:pPr>
+    <w:rPr>
+      <w:b/>
+      <w:bCs/>
+      <w:sz w:val="32"/>
+      <w:szCs w:val="32"/>
+    </w:rPr>
   </w:style>
   <w:style w:type="numbering" w:styleId="NoList" w:default="1">
     <w:name w:val="No List"/>

</xml_diff>